<commit_message>
Images & videos updated
</commit_message>
<xml_diff>
--- a/6_Images and Videos/EXPECTED OUTPUT.docx
+++ b/6_Images and Videos/EXPECTED OUTPUT.docx
@@ -112,12 +112,13 @@
       <w:r>
         <w:rPr>
           <w:noProof/>
+          <w:lang w:val="en-IN"/>
         </w:rPr>
         <w:drawing>
-          <wp:inline distT="0" distB="0" distL="0" distR="0" wp14:anchorId="468E4F53" wp14:editId="172799A8">
-            <wp:extent cx="5943600" cy="4343400"/>
+          <wp:inline distT="0" distB="0" distL="0" distR="0" wp14:anchorId="26F551E2" wp14:editId="237F4BE0">
+            <wp:extent cx="5943600" cy="4292600"/>
             <wp:effectExtent l="0" t="0" r="0" b="0"/>
-            <wp:docPr id="1" name="Picture 1"/>
+            <wp:docPr id="8" name="Picture 8"/>
             <wp:cNvGraphicFramePr>
               <a:graphicFrameLocks xmlns:a="http://schemas.openxmlformats.org/drawingml/2006/main" noChangeAspect="1"/>
             </wp:cNvGraphicFramePr>
@@ -125,7 +126,7 @@
               <a:graphicData uri="http://schemas.openxmlformats.org/drawingml/2006/picture">
                 <pic:pic xmlns:pic="http://schemas.openxmlformats.org/drawingml/2006/picture">
                   <pic:nvPicPr>
-                    <pic:cNvPr id="1" name="testcase1.PNG"/>
+                    <pic:cNvPr id="8" name="Capture1.PNG"/>
                     <pic:cNvPicPr/>
                   </pic:nvPicPr>
                   <pic:blipFill>
@@ -143,7 +144,7 @@
                   <pic:spPr>
                     <a:xfrm>
                       <a:off x="0" y="0"/>
-                      <a:ext cx="5943600" cy="4343400"/>
+                      <a:ext cx="5943600" cy="4292600"/>
                     </a:xfrm>
                     <a:prstGeom prst="rect">
                       <a:avLst/>
@@ -234,10 +235,10 @@
           <w:lang w:val="en-IN"/>
         </w:rPr>
         <w:drawing>
-          <wp:inline distT="0" distB="0" distL="0" distR="0" wp14:anchorId="7E99214C" wp14:editId="0E51173B">
-            <wp:extent cx="5937250" cy="2292350"/>
+          <wp:inline distT="0" distB="0" distL="0" distR="0" wp14:anchorId="35AEE089" wp14:editId="5B8E725C">
+            <wp:extent cx="5994400" cy="2190750"/>
             <wp:effectExtent l="0" t="0" r="6350" b="0"/>
-            <wp:docPr id="2" name="Picture 2"/>
+            <wp:docPr id="9" name="Picture 9"/>
             <wp:cNvGraphicFramePr>
               <a:graphicFrameLocks xmlns:a="http://schemas.openxmlformats.org/drawingml/2006/main" noChangeAspect="1"/>
             </wp:cNvGraphicFramePr>
@@ -245,7 +246,7 @@
               <a:graphicData uri="http://schemas.openxmlformats.org/drawingml/2006/picture">
                 <pic:pic xmlns:pic="http://schemas.openxmlformats.org/drawingml/2006/picture">
                   <pic:nvPicPr>
-                    <pic:cNvPr id="2" name="testcase2.PNG"/>
+                    <pic:cNvPr id="9" name="Capture2.PNG"/>
                     <pic:cNvPicPr/>
                   </pic:nvPicPr>
                   <pic:blipFill>
@@ -263,7 +264,7 @@
                   <pic:spPr>
                     <a:xfrm>
                       <a:off x="0" y="0"/>
-                      <a:ext cx="5937250" cy="2292350"/>
+                      <a:ext cx="5994712" cy="2190864"/>
                     </a:xfrm>
                     <a:prstGeom prst="rect">
                       <a:avLst/>
@@ -275,8 +276,6 @@
           </wp:inline>
         </w:drawing>
       </w:r>
-      <w:bookmarkStart w:id="0" w:name="_GoBack"/>
-      <w:bookmarkEnd w:id="0"/>
     </w:p>
     <w:p>
       <w:pPr>
@@ -322,10 +321,10 @@
           <w:lang w:val="en-IN"/>
         </w:rPr>
         <w:drawing>
-          <wp:inline distT="0" distB="0" distL="0" distR="0" wp14:anchorId="290220CE" wp14:editId="1F1ACFA2">
-            <wp:extent cx="5727700" cy="2990850"/>
-            <wp:effectExtent l="0" t="0" r="6350" b="0"/>
-            <wp:docPr id="3" name="Picture 3"/>
+          <wp:inline distT="0" distB="0" distL="0" distR="0" wp14:anchorId="45B90408" wp14:editId="2FD5FF93">
+            <wp:extent cx="5753100" cy="2152650"/>
+            <wp:effectExtent l="0" t="0" r="0" b="0"/>
+            <wp:docPr id="10" name="Picture 10"/>
             <wp:cNvGraphicFramePr>
               <a:graphicFrameLocks xmlns:a="http://schemas.openxmlformats.org/drawingml/2006/main" noChangeAspect="1"/>
             </wp:cNvGraphicFramePr>
@@ -333,7 +332,7 @@
               <a:graphicData uri="http://schemas.openxmlformats.org/drawingml/2006/picture">
                 <pic:pic xmlns:pic="http://schemas.openxmlformats.org/drawingml/2006/picture">
                   <pic:nvPicPr>
-                    <pic:cNvPr id="3" name="testcase3.PNG"/>
+                    <pic:cNvPr id="10" name="Capture3.PNG"/>
                     <pic:cNvPicPr/>
                   </pic:nvPicPr>
                   <pic:blipFill>
@@ -351,7 +350,7 @@
                   <pic:spPr>
                     <a:xfrm>
                       <a:off x="0" y="0"/>
-                      <a:ext cx="5728031" cy="2991023"/>
+                      <a:ext cx="5753434" cy="2152775"/>
                     </a:xfrm>
                     <a:prstGeom prst="rect">
                       <a:avLst/>
@@ -407,10 +406,10 @@
           <w:lang w:val="en-IN"/>
         </w:rPr>
         <w:drawing>
-          <wp:inline distT="0" distB="0" distL="0" distR="0" wp14:anchorId="1AF0315B" wp14:editId="139756CB">
-            <wp:extent cx="5695950" cy="2984500"/>
-            <wp:effectExtent l="0" t="0" r="0" b="6350"/>
-            <wp:docPr id="4" name="Picture 4"/>
+          <wp:inline distT="0" distB="0" distL="0" distR="0" wp14:anchorId="7D35041F" wp14:editId="56B4F300">
+            <wp:extent cx="5943600" cy="5149850"/>
+            <wp:effectExtent l="0" t="0" r="0" b="0"/>
+            <wp:docPr id="11" name="Picture 11"/>
             <wp:cNvGraphicFramePr>
               <a:graphicFrameLocks xmlns:a="http://schemas.openxmlformats.org/drawingml/2006/main" noChangeAspect="1"/>
             </wp:cNvGraphicFramePr>
@@ -418,7 +417,7 @@
               <a:graphicData uri="http://schemas.openxmlformats.org/drawingml/2006/picture">
                 <pic:pic xmlns:pic="http://schemas.openxmlformats.org/drawingml/2006/picture">
                   <pic:nvPicPr>
-                    <pic:cNvPr id="4" name="testcase4.PNG"/>
+                    <pic:cNvPr id="11" name="Capture4.PNG"/>
                     <pic:cNvPicPr/>
                   </pic:nvPicPr>
                   <pic:blipFill>
@@ -436,7 +435,7 @@
                   <pic:spPr>
                     <a:xfrm>
                       <a:off x="0" y="0"/>
-                      <a:ext cx="5703120" cy="2988257"/>
+                      <a:ext cx="5943600" cy="5149850"/>
                     </a:xfrm>
                     <a:prstGeom prst="rect">
                       <a:avLst/>
@@ -451,46 +450,6 @@
     </w:p>
     <w:p>
       <w:pPr>
-        <w:rPr>
-          <w:rFonts w:ascii="Times New Roman" w:hAnsi="Times New Roman" w:cs="Times New Roman"/>
-          <w:sz w:val="24"/>
-          <w:szCs w:val="24"/>
-          <w:lang w:val="en-IN"/>
-        </w:rPr>
-      </w:pPr>
-    </w:p>
-    <w:p>
-      <w:pPr>
-        <w:rPr>
-          <w:rFonts w:ascii="Times New Roman" w:hAnsi="Times New Roman" w:cs="Times New Roman"/>
-          <w:sz w:val="24"/>
-          <w:szCs w:val="24"/>
-          <w:lang w:val="en-IN"/>
-        </w:rPr>
-      </w:pPr>
-    </w:p>
-    <w:p>
-      <w:pPr>
-        <w:rPr>
-          <w:rFonts w:ascii="Times New Roman" w:hAnsi="Times New Roman" w:cs="Times New Roman"/>
-          <w:sz w:val="24"/>
-          <w:szCs w:val="24"/>
-          <w:lang w:val="en-IN"/>
-        </w:rPr>
-      </w:pPr>
-    </w:p>
-    <w:p>
-      <w:pPr>
-        <w:rPr>
-          <w:rFonts w:ascii="Times New Roman" w:hAnsi="Times New Roman" w:cs="Times New Roman"/>
-          <w:sz w:val="24"/>
-          <w:szCs w:val="24"/>
-          <w:lang w:val="en-IN"/>
-        </w:rPr>
-      </w:pPr>
-    </w:p>
-    <w:p>
-      <w:pPr>
         <w:pStyle w:val="ListParagraph"/>
         <w:numPr>
           <w:ilvl w:val="0"/>
@@ -533,10 +492,10 @@
           <w:lang w:val="en-IN"/>
         </w:rPr>
         <w:drawing>
-          <wp:inline distT="0" distB="0" distL="0" distR="0" wp14:anchorId="29B69DCD" wp14:editId="200B7170">
-            <wp:extent cx="5689600" cy="3022600"/>
-            <wp:effectExtent l="0" t="0" r="6350" b="6350"/>
-            <wp:docPr id="5" name="Picture 5"/>
+          <wp:inline distT="0" distB="0" distL="0" distR="0" wp14:anchorId="7FD9873E" wp14:editId="07852523">
+            <wp:extent cx="5706745" cy="3022600"/>
+            <wp:effectExtent l="0" t="0" r="8255" b="6350"/>
+            <wp:docPr id="12" name="Picture 12"/>
             <wp:cNvGraphicFramePr>
               <a:graphicFrameLocks xmlns:a="http://schemas.openxmlformats.org/drawingml/2006/main" noChangeAspect="1"/>
             </wp:cNvGraphicFramePr>
@@ -544,7 +503,7 @@
               <a:graphicData uri="http://schemas.openxmlformats.org/drawingml/2006/picture">
                 <pic:pic xmlns:pic="http://schemas.openxmlformats.org/drawingml/2006/picture">
                   <pic:nvPicPr>
-                    <pic:cNvPr id="5" name="testcase5.PNG"/>
+                    <pic:cNvPr id="12" name="Capture5.PNG"/>
                     <pic:cNvPicPr/>
                   </pic:nvPicPr>
                   <pic:blipFill>
@@ -562,7 +521,7 @@
                   <pic:spPr>
                     <a:xfrm>
                       <a:off x="0" y="0"/>
-                      <a:ext cx="5689902" cy="3022760"/>
+                      <a:ext cx="5758126" cy="3049814"/>
                     </a:xfrm>
                     <a:prstGeom prst="rect">
                       <a:avLst/>
@@ -618,10 +577,10 @@
           <w:lang w:val="en-IN"/>
         </w:rPr>
         <w:drawing>
-          <wp:inline distT="0" distB="0" distL="0" distR="0" wp14:anchorId="721038AF" wp14:editId="209CB6C8">
-            <wp:extent cx="5715000" cy="1638300"/>
+          <wp:inline distT="0" distB="0" distL="0" distR="0" wp14:anchorId="0F17CB02" wp14:editId="5890DADE">
+            <wp:extent cx="5734050" cy="1206500"/>
             <wp:effectExtent l="0" t="0" r="0" b="0"/>
-            <wp:docPr id="6" name="Picture 6"/>
+            <wp:docPr id="13" name="Picture 13"/>
             <wp:cNvGraphicFramePr>
               <a:graphicFrameLocks xmlns:a="http://schemas.openxmlformats.org/drawingml/2006/main" noChangeAspect="1"/>
             </wp:cNvGraphicFramePr>
@@ -629,7 +588,7 @@
               <a:graphicData uri="http://schemas.openxmlformats.org/drawingml/2006/picture">
                 <pic:pic xmlns:pic="http://schemas.openxmlformats.org/drawingml/2006/picture">
                   <pic:nvPicPr>
-                    <pic:cNvPr id="6" name="testcase6.PNG"/>
+                    <pic:cNvPr id="13" name="Capture6.PNG"/>
                     <pic:cNvPicPr/>
                   </pic:nvPicPr>
                   <pic:blipFill>
@@ -647,7 +606,7 @@
                   <pic:spPr>
                     <a:xfrm>
                       <a:off x="0" y="0"/>
-                      <a:ext cx="5715347" cy="1638399"/>
+                      <a:ext cx="5734359" cy="1206565"/>
                     </a:xfrm>
                     <a:prstGeom prst="rect">
                       <a:avLst/>
@@ -729,6 +688,18 @@
           <w:lang w:val="en-IN"/>
         </w:rPr>
       </w:pPr>
+    </w:p>
+    <w:p>
+      <w:pPr>
+        <w:rPr>
+          <w:rFonts w:ascii="Times New Roman" w:hAnsi="Times New Roman" w:cs="Times New Roman"/>
+          <w:sz w:val="24"/>
+          <w:szCs w:val="24"/>
+          <w:lang w:val="en-IN"/>
+        </w:rPr>
+      </w:pPr>
+      <w:bookmarkStart w:id="0" w:name="_GoBack"/>
+      <w:bookmarkEnd w:id="0"/>
     </w:p>
     <w:p>
       <w:pPr>

</xml_diff>